<commit_message>
minor notes for self
</commit_message>
<xml_diff>
--- a/sql.docx
+++ b/sql.docx
@@ -713,13 +713,8 @@
             <w:hideMark/>
           </w:tcPr>
           <w:p>
-            <w:proofErr w:type="gramStart"/>
-            <w:r>
-              <w:t>Similar to</w:t>
-            </w:r>
-            <w:proofErr w:type="gramEnd"/>
-            <w:r>
-              <w:t xml:space="preserve"> DECIMAL, used for precision data</w:t>
+            <w:r>
+              <w:t>Similar to DECIMAL, used for precision data</w:t>
             </w:r>
           </w:p>
         </w:tc>
@@ -1302,15 +1297,7 @@
               <w:t>2^31 - 1</w:t>
             </w:r>
             <w:r>
-              <w:t> </w:t>
-            </w:r>
-            <w:proofErr w:type="gramStart"/>
-            <w:r>
-              <w:t>characters(</w:t>
-            </w:r>
-            <w:proofErr w:type="gramEnd"/>
-            <w:r>
-              <w:t>SQL Server 2005 only). (Variable Length non-Unicode data)</w:t>
+              <w:t> characters(SQL Server 2005 only). (Variable Length non-Unicode data)</w:t>
             </w:r>
           </w:p>
         </w:tc>
@@ -1366,15 +1353,7 @@
           </w:tcPr>
           <w:p>
             <w:r>
-              <w:t xml:space="preserve">The maximum length of 2,127,483,647 </w:t>
-            </w:r>
-            <w:proofErr w:type="gramStart"/>
-            <w:r>
-              <w:t>characters(</w:t>
-            </w:r>
-            <w:proofErr w:type="gramEnd"/>
-            <w:r>
-              <w:t>Variable Length non-Unicode data)</w:t>
+              <w:t>The maximum length of 2,127,483,647 characters(Variable Length non-Unicode data)</w:t>
             </w:r>
           </w:p>
         </w:tc>
@@ -1639,17 +1618,7 @@
           </w:tcPr>
           <w:p>
             <w:r>
-              <w:t xml:space="preserve">stores the data of time (hour, </w:t>
-            </w:r>
-            <w:proofErr w:type="spellStart"/>
-            <w:proofErr w:type="gramStart"/>
-            <w:r>
-              <w:t>minute,second</w:t>
-            </w:r>
-            <w:proofErr w:type="spellEnd"/>
-            <w:proofErr w:type="gramEnd"/>
-            <w:r>
-              <w:t>)</w:t>
+              <w:t>stores the data of time (hour, minute,second)</w:t>
             </w:r>
           </w:p>
         </w:tc>
@@ -1989,7 +1958,6 @@
             <w:hideMark/>
           </w:tcPr>
           <w:p>
-            <w:proofErr w:type="spellStart"/>
             <w:r>
               <w:rPr>
                 <w:b/>
@@ -1997,7 +1965,6 @@
               </w:rPr>
               <w:t>VarBinary</w:t>
             </w:r>
-            <w:proofErr w:type="spellEnd"/>
           </w:p>
         </w:tc>
         <w:tc>
@@ -2148,48 +2115,20 @@
       </w:r>
       <w:r>
         <w:br/>
-        <w:t xml:space="preserve">    </w:t>
-      </w:r>
-      <w:proofErr w:type="spellStart"/>
-      <w:r>
-        <w:t>UserID</w:t>
-      </w:r>
-      <w:proofErr w:type="spellEnd"/>
-      <w:r>
-        <w:t xml:space="preserve"> INT PRIMARY KEY,</w:t>
+        <w:t xml:space="preserve">    UserID INT PRIMARY KEY,</w:t>
       </w:r>
       <w:r>
         <w:br/>
-        <w:t xml:space="preserve">    </w:t>
-      </w:r>
-      <w:proofErr w:type="spellStart"/>
-      <w:r>
-        <w:t>IsActive</w:t>
-      </w:r>
-      <w:proofErr w:type="spellEnd"/>
-      <w:r>
-        <w:t xml:space="preserve"> BIT,</w:t>
+        <w:t xml:space="preserve">    IsActive BIT,</w:t>
       </w:r>
       <w:r>
         <w:br/>
-        <w:t xml:space="preserve">    </w:t>
-      </w:r>
-      <w:proofErr w:type="spellStart"/>
-      <w:r>
-        <w:t>IsVerified</w:t>
-      </w:r>
-      <w:proofErr w:type="spellEnd"/>
-      <w:r>
-        <w:t xml:space="preserve"> BIT</w:t>
+        <w:t xml:space="preserve">    IsVerified BIT</w:t>
       </w:r>
       <w:r>
         <w:br/>
-      </w:r>
-      <w:proofErr w:type="gramStart"/>
-      <w:r>
         <w:t>);</w:t>
       </w:r>
-      <w:proofErr w:type="gramEnd"/>
     </w:p>
     <w:p>
       <w:pPr>
@@ -2201,51 +2140,23 @@
     </w:p>
     <w:p>
       <w:r>
-        <w:t xml:space="preserve">CREATE TABLE </w:t>
-      </w:r>
-      <w:proofErr w:type="spellStart"/>
-      <w:r>
-        <w:t>XML_Records</w:t>
-      </w:r>
-      <w:proofErr w:type="spellEnd"/>
-      <w:r>
-        <w:t xml:space="preserve"> (</w:t>
+        <w:t>CREATE TABLE XML_Records (</w:t>
       </w:r>
       <w:r>
         <w:br/>
-        <w:t xml:space="preserve">    </w:t>
-      </w:r>
-      <w:proofErr w:type="spellStart"/>
-      <w:r>
-        <w:t>RecordID</w:t>
-      </w:r>
-      <w:proofErr w:type="spellEnd"/>
-      <w:r>
-        <w:t xml:space="preserve"> INT PRIMARY KEY,</w:t>
+        <w:t xml:space="preserve">    RecordID INT PRIMARY KEY,</w:t>
       </w:r>
       <w:r>
         <w:br/>
       </w:r>
       <w:r>
         <w:lastRenderedPageBreak/>
-        <w:t xml:space="preserve">    </w:t>
-      </w:r>
-      <w:proofErr w:type="spellStart"/>
-      <w:r>
-        <w:t>ConfigData</w:t>
-      </w:r>
-      <w:proofErr w:type="spellEnd"/>
-      <w:r>
-        <w:t xml:space="preserve"> XML</w:t>
+        <w:t xml:space="preserve">    ConfigData XML</w:t>
       </w:r>
       <w:r>
         <w:br/>
-      </w:r>
-      <w:proofErr w:type="gramStart"/>
-      <w:r>
         <w:t>);</w:t>
       </w:r>
-      <w:proofErr w:type="gramEnd"/>
     </w:p>
     <w:p>
       <w:pPr>
@@ -2304,13 +2215,8 @@
       </w:r>
     </w:p>
     <w:p>
-      <w:proofErr w:type="gramStart"/>
-      <w:r>
-        <w:t>CREATE ,</w:t>
-      </w:r>
-      <w:proofErr w:type="gramEnd"/>
-      <w:r>
-        <w:t xml:space="preserve"> DROP, RENAME, SELECT</w:t>
+      <w:r>
+        <w:t>CREATE , DROP, RENAME, SELECT</w:t>
       </w:r>
     </w:p>
     <w:p/>
@@ -2438,31 +2344,7 @@
           <w14:ligatures w14:val="none"/>
         </w:rPr>
         <w:lastRenderedPageBreak/>
-        <w:t xml:space="preserve">CREATE PROCEDURE </w:t>
-      </w:r>
-      <w:proofErr w:type="spellStart"/>
-      <w:r>
-        <w:rPr>
-          <w:rFonts w:ascii="Consolas" w:eastAsia="Times New Roman" w:hAnsi="Consolas" w:cs="Courier New"/>
-          <w:spacing w:val="2"/>
-          <w:kern w:val="0"/>
-          <w:bdr w:val="none" w:sz="0" w:space="0" w:color="auto" w:frame="1"/>
-          <w:lang w:eastAsia="en-AU"/>
-          <w14:ligatures w14:val="none"/>
-        </w:rPr>
-        <w:t>ProcTemp</w:t>
-      </w:r>
-      <w:proofErr w:type="spellEnd"/>
-      <w:r>
-        <w:rPr>
-          <w:rFonts w:ascii="Consolas" w:eastAsia="Times New Roman" w:hAnsi="Consolas" w:cs="Courier New"/>
-          <w:spacing w:val="2"/>
-          <w:kern w:val="0"/>
-          <w:bdr w:val="none" w:sz="0" w:space="0" w:color="auto" w:frame="1"/>
-          <w:lang w:eastAsia="en-AU"/>
-          <w14:ligatures w14:val="none"/>
-        </w:rPr>
-        <w:t xml:space="preserve"> </w:t>
+        <w:t xml:space="preserve">CREATE PROCEDURE ProcTemp </w:t>
       </w:r>
       <w:r>
         <w:rPr>
@@ -2546,55 +2428,7 @@
           <w:lang w:eastAsia="en-AU"/>
           <w14:ligatures w14:val="none"/>
         </w:rPr>
-        <w:t xml:space="preserve">INSERT INTO #EmpDetails VALUES </w:t>
-      </w:r>
-      <w:proofErr w:type="gramStart"/>
-      <w:r>
-        <w:rPr>
-          <w:rFonts w:ascii="Consolas" w:eastAsia="Times New Roman" w:hAnsi="Consolas" w:cs="Courier New"/>
-          <w:spacing w:val="2"/>
-          <w:kern w:val="0"/>
-          <w:bdr w:val="none" w:sz="0" w:space="0" w:color="auto" w:frame="1"/>
-          <w:lang w:eastAsia="en-AU"/>
-          <w14:ligatures w14:val="none"/>
-        </w:rPr>
-        <w:t>( 01</w:t>
-      </w:r>
-      <w:proofErr w:type="gramEnd"/>
-      <w:r>
-        <w:rPr>
-          <w:rFonts w:ascii="Consolas" w:eastAsia="Times New Roman" w:hAnsi="Consolas" w:cs="Courier New"/>
-          <w:spacing w:val="2"/>
-          <w:kern w:val="0"/>
-          <w:bdr w:val="none" w:sz="0" w:space="0" w:color="auto" w:frame="1"/>
-          <w:lang w:eastAsia="en-AU"/>
-          <w14:ligatures w14:val="none"/>
-        </w:rPr>
-        <w:t xml:space="preserve">, 'Lalit'), </w:t>
-      </w:r>
-      <w:proofErr w:type="gramStart"/>
-      <w:r>
-        <w:rPr>
-          <w:rFonts w:ascii="Consolas" w:eastAsia="Times New Roman" w:hAnsi="Consolas" w:cs="Courier New"/>
-          <w:spacing w:val="2"/>
-          <w:kern w:val="0"/>
-          <w:bdr w:val="none" w:sz="0" w:space="0" w:color="auto" w:frame="1"/>
-          <w:lang w:eastAsia="en-AU"/>
-          <w14:ligatures w14:val="none"/>
-        </w:rPr>
-        <w:t>( 02</w:t>
-      </w:r>
-      <w:proofErr w:type="gramEnd"/>
-      <w:r>
-        <w:rPr>
-          <w:rFonts w:ascii="Consolas" w:eastAsia="Times New Roman" w:hAnsi="Consolas" w:cs="Courier New"/>
-          <w:spacing w:val="2"/>
-          <w:kern w:val="0"/>
-          <w:bdr w:val="none" w:sz="0" w:space="0" w:color="auto" w:frame="1"/>
-          <w:lang w:eastAsia="en-AU"/>
-          <w14:ligatures w14:val="none"/>
-        </w:rPr>
-        <w:t>, 'Atharva')</w:t>
+        <w:t>INSERT INTO #EmpDetails VALUES ( 01, 'Lalit'), ( 02, 'Atharva')</w:t>
       </w:r>
       <w:r>
         <w:rPr>
@@ -2657,31 +2491,7 @@
           <w:lang w:eastAsia="en-AU"/>
           <w14:ligatures w14:val="none"/>
         </w:rPr>
-        <w:t xml:space="preserve">EXECUTE </w:t>
-      </w:r>
-      <w:proofErr w:type="spellStart"/>
-      <w:r>
-        <w:rPr>
-          <w:rFonts w:ascii="Consolas" w:eastAsia="Times New Roman" w:hAnsi="Consolas" w:cs="Courier New"/>
-          <w:spacing w:val="2"/>
-          <w:kern w:val="0"/>
-          <w:bdr w:val="none" w:sz="0" w:space="0" w:color="auto" w:frame="1"/>
-          <w:lang w:eastAsia="en-AU"/>
-          <w14:ligatures w14:val="none"/>
-        </w:rPr>
-        <w:t>ProcTemp</w:t>
-      </w:r>
-      <w:proofErr w:type="spellEnd"/>
-      <w:r>
-        <w:rPr>
-          <w:rFonts w:ascii="Consolas" w:eastAsia="Times New Roman" w:hAnsi="Consolas" w:cs="Courier New"/>
-          <w:spacing w:val="2"/>
-          <w:kern w:val="0"/>
-          <w:bdr w:val="none" w:sz="0" w:space="0" w:color="auto" w:frame="1"/>
-          <w:lang w:eastAsia="en-AU"/>
-          <w14:ligatures w14:val="none"/>
-        </w:rPr>
-        <w:t xml:space="preserve"> </w:t>
+        <w:t xml:space="preserve">EXECUTE ProcTemp </w:t>
       </w:r>
     </w:p>
     <w:p/>
@@ -2718,29 +2528,7 @@
           <w:szCs w:val="24"/>
           <w:bdr w:val="none" w:sz="0" w:space="0" w:color="auto" w:frame="1"/>
         </w:rPr>
-        <w:t xml:space="preserve">CREATE TABLE ##EmpDetails (id INT, name </w:t>
-      </w:r>
-      <w:proofErr w:type="gramStart"/>
-      <w:r>
-        <w:rPr>
-          <w:rFonts w:ascii="Consolas" w:hAnsi="Consolas"/>
-          <w:spacing w:val="2"/>
-          <w:sz w:val="24"/>
-          <w:szCs w:val="24"/>
-          <w:bdr w:val="none" w:sz="0" w:space="0" w:color="auto" w:frame="1"/>
-        </w:rPr>
-        <w:t>VARCHAR(</w:t>
-      </w:r>
-      <w:proofErr w:type="gramEnd"/>
-      <w:r>
-        <w:rPr>
-          <w:rFonts w:ascii="Consolas" w:hAnsi="Consolas"/>
-          <w:spacing w:val="2"/>
-          <w:sz w:val="24"/>
-          <w:szCs w:val="24"/>
-          <w:bdr w:val="none" w:sz="0" w:space="0" w:color="auto" w:frame="1"/>
-        </w:rPr>
-        <w:t xml:space="preserve">25)) </w:t>
+        <w:t xml:space="preserve">CREATE TABLE ##EmpDetails (id INT, name VARCHAR(25)) </w:t>
       </w:r>
     </w:p>
     <w:p>
@@ -3141,13 +2929,8 @@
     </w:p>
     <w:p>
       <w:r>
-        <w:t xml:space="preserve">SELECT, INSERT, </w:t>
-      </w:r>
-      <w:proofErr w:type="gramStart"/>
-      <w:r>
-        <w:t>UPDATE,  DELETE</w:t>
-      </w:r>
-      <w:proofErr w:type="gramEnd"/>
+        <w:t>SELECT, INSERT, UPDATE,  DELETE</w:t>
+      </w:r>
     </w:p>
     <w:p>
       <w:pPr>
@@ -3185,37 +2968,8 @@
       </w:r>
     </w:p>
     <w:p>
-      <w:proofErr w:type="gramStart"/>
-      <w:r>
-        <w:t>COUNT(</w:t>
-      </w:r>
-      <w:proofErr w:type="gramEnd"/>
-      <w:r>
-        <w:t xml:space="preserve">), </w:t>
-      </w:r>
-      <w:proofErr w:type="gramStart"/>
-      <w:r>
-        <w:t>SUM(</w:t>
-      </w:r>
-      <w:proofErr w:type="gramEnd"/>
-      <w:r>
-        <w:t xml:space="preserve">), </w:t>
-      </w:r>
-      <w:proofErr w:type="gramStart"/>
-      <w:r>
-        <w:t>MIN(</w:t>
-      </w:r>
-      <w:proofErr w:type="gramEnd"/>
-      <w:r>
-        <w:t>), MAX(</w:t>
-      </w:r>
-      <w:proofErr w:type="gramStart"/>
-      <w:r>
-        <w:t>),AVG</w:t>
-      </w:r>
-      <w:proofErr w:type="gramEnd"/>
-      <w:r>
-        <w:t>()</w:t>
+      <w:r>
+        <w:t>COUNT(), SUM(), MIN(), MAX(),AVG()</w:t>
       </w:r>
     </w:p>
     <w:p>
@@ -3249,6 +3003,66 @@
     <w:p>
       <w:r>
         <w:t>DEFAULT-&gt; default value for column when no value given</w:t>
+      </w:r>
+    </w:p>
+    <w:p>
+      <w:r>
+        <w:t>11. Joins</w:t>
+      </w:r>
+    </w:p>
+    <w:p>
+      <w:r>
+        <w:t>JOIN, Outer JOIN, Left JOIN, Right JOIN, Full Join, Cross Join, SELF JOIN, Update with join, delete join, recursive join</w:t>
+      </w:r>
+    </w:p>
+    <w:p>
+      <w:r>
+        <w:t>12. Functions</w:t>
+      </w:r>
+    </w:p>
+    <w:p>
+      <w:r>
+        <w:t>Xx</w:t>
+      </w:r>
+    </w:p>
+    <w:p>
+      <w:r>
+        <w:t>13. Views</w:t>
+      </w:r>
+    </w:p>
+    <w:p>
+      <w:r>
+        <w:t>Xx</w:t>
+      </w:r>
+    </w:p>
+    <w:p>
+      <w:r>
+        <w:t>14. Indexes</w:t>
+      </w:r>
+    </w:p>
+    <w:p>
+      <w:r>
+        <w:t>Xx</w:t>
+      </w:r>
+    </w:p>
+    <w:p>
+      <w:r>
+        <w:t>15.Subquery</w:t>
+      </w:r>
+    </w:p>
+    <w:p>
+      <w:r>
+        <w:t>Xx</w:t>
+      </w:r>
+    </w:p>
+    <w:p>
+      <w:r>
+        <w:t>16. Miscellaneous</w:t>
+      </w:r>
+    </w:p>
+    <w:p>
+      <w:r>
+        <w:t>xx</w:t>
       </w:r>
     </w:p>
     <w:sectPr>

</xml_diff>